<commit_message>
Created unit tests, to be built upon more fully and updated documentation
</commit_message>
<xml_diff>
--- a/How to use StudentGrouper.docx
+++ b/How to use StudentGrouper.docx
@@ -155,7 +155,7 @@
     </w:p>
     <w:p>
       <w:r>
-        <w:t>Now that this document has been saved, in Excel go to either File-&gt;Export-&gt;CSV or File-&gt;Save As-&gt;</w:t>
+        <w:t>Now that this document has been saved, in Excel File-&gt;Export-&gt;CSV or File-&gt;Save As-&gt;</w:t>
       </w:r>
       <w:r>
         <w:t>CSV</w:t>
@@ -183,9 +183,9 @@
           <w:noProof/>
         </w:rPr>
         <w:drawing>
-          <wp:inline distT="0" distB="0" distL="0" distR="0" wp14:anchorId="78F548CB" wp14:editId="58AD2D54">
-            <wp:extent cx="3306919" cy="2606040"/>
-            <wp:effectExtent l="0" t="0" r="8255" b="3810"/>
+          <wp:inline distT="0" distB="0" distL="0" distR="0" wp14:anchorId="2061BF5C" wp14:editId="7149B796">
+            <wp:extent cx="3753533" cy="2990850"/>
+            <wp:effectExtent l="0" t="0" r="0" b="0"/>
             <wp:docPr id="1" name="Picture 1"/>
             <wp:cNvGraphicFramePr>
               <a:graphicFrameLocks xmlns:a="http://schemas.openxmlformats.org/drawingml/2006/main" noChangeAspect="1"/>
@@ -206,7 +206,7 @@
                   <pic:spPr>
                     <a:xfrm>
                       <a:off x="0" y="0"/>
-                      <a:ext cx="3314735" cy="2612200"/>
+                      <a:ext cx="3805041" cy="3031892"/>
                     </a:xfrm>
                     <a:prstGeom prst="rect">
                       <a:avLst/>
@@ -241,7 +241,16 @@
         <w:jc w:val="both"/>
       </w:pPr>
       <w:r>
-        <w:t>Finally, to get these results, click ‘Export Results’ and name and save the Csv file.</w:t>
+        <w:t>T</w:t>
+      </w:r>
+      <w:r>
+        <w:t>o get these results</w:t>
+      </w:r>
+      <w:r>
+        <w:t xml:space="preserve"> in csv format</w:t>
+      </w:r>
+      <w:r>
+        <w:t>, click ‘Export Results’ and name and save the Csv file.</w:t>
       </w:r>
     </w:p>
     <w:p>
@@ -341,11 +350,118 @@
       <w:r>
         <w:t xml:space="preserve">fifth </w:t>
       </w:r>
+      <w:r>
+        <w:t>column is the students first name</w:t>
+      </w:r>
+    </w:p>
+    <w:p>
+      <w:pPr>
+        <w:pStyle w:val="ListParagraph"/>
+        <w:numPr>
+          <w:ilvl w:val="0"/>
+          <w:numId w:val="2"/>
+        </w:numPr>
+      </w:pPr>
+      <w:r>
+        <w:t>Rows 6-11 are the unique ids of the students preferences, which will be identical to the ones in the input.</w:t>
+      </w:r>
+    </w:p>
+    <w:p>
+      <w:pPr>
+        <w:pStyle w:val="Heading1"/>
+      </w:pPr>
+      <w:r>
+        <w:t>Step 4: Visualise groping using a node and edge graph</w:t>
+      </w:r>
+    </w:p>
+    <w:p>
+      <w:pPr>
+        <w:jc w:val="both"/>
+      </w:pPr>
+      <w:r>
+        <w:t>Once the data has been analysed by pushing the ‘Analyse Data’ button, it can be visualised in a connected graph</w:t>
+      </w:r>
+      <w:r>
+        <w:t xml:space="preserve">. This is done by selecting the a group number from the drop down list and clicking ‘View Results’. An example of this is shown below. </w:t>
+      </w:r>
+    </w:p>
+    <w:p>
+      <w:pPr>
+        <w:jc w:val="center"/>
+      </w:pPr>
+      <w:r>
+        <w:rPr>
+          <w:noProof/>
+        </w:rPr>
+        <w:drawing>
+          <wp:inline distT="0" distB="0" distL="0" distR="0" wp14:anchorId="354B18E1" wp14:editId="1B1B8618">
+            <wp:extent cx="4257675" cy="3989742"/>
+            <wp:effectExtent l="0" t="0" r="0" b="0"/>
+            <wp:docPr id="2" name="Picture 2"/>
+            <wp:cNvGraphicFramePr>
+              <a:graphicFrameLocks xmlns:a="http://schemas.openxmlformats.org/drawingml/2006/main" noChangeAspect="1"/>
+            </wp:cNvGraphicFramePr>
+            <a:graphic xmlns:a="http://schemas.openxmlformats.org/drawingml/2006/main">
+              <a:graphicData uri="http://schemas.openxmlformats.org/drawingml/2006/picture">
+                <pic:pic xmlns:pic="http://schemas.openxmlformats.org/drawingml/2006/picture">
+                  <pic:nvPicPr>
+                    <pic:cNvPr id="1" name=""/>
+                    <pic:cNvPicPr/>
+                  </pic:nvPicPr>
+                  <pic:blipFill>
+                    <a:blip r:embed="rId7"/>
+                    <a:stretch>
+                      <a:fillRect/>
+                    </a:stretch>
+                  </pic:blipFill>
+                  <pic:spPr>
+                    <a:xfrm>
+                      <a:off x="0" y="0"/>
+                      <a:ext cx="4281689" cy="4012245"/>
+                    </a:xfrm>
+                    <a:prstGeom prst="rect">
+                      <a:avLst/>
+                    </a:prstGeom>
+                  </pic:spPr>
+                </pic:pic>
+              </a:graphicData>
+            </a:graphic>
+          </wp:inline>
+        </w:drawing>
+      </w:r>
+    </w:p>
+    <w:p>
+      <w:pPr>
+        <w:jc w:val="both"/>
+      </w:pPr>
+      <w:r>
+        <w:lastRenderedPageBreak/>
+        <w:t>The edges with arrows on both ends mean that both students were in each other’s preferences. An edge with one arrow means that the student on the end without an arrow had the student on the end with an arrow</w:t>
+      </w:r>
+      <w:r>
+        <w:t xml:space="preserve"> in their preferences, but not vice versa. For example, the diagram above, in the bottom student RHQ LIG has put RYO TVN in their preferences but not vice versa</w:t>
+      </w:r>
+      <w:r>
+        <w:t>, whereas SBB MPJ and PBX LTC have both put each other in their preferences.</w:t>
+      </w:r>
+    </w:p>
+    <w:p>
+      <w:pPr>
+        <w:pStyle w:val="Heading1"/>
+      </w:pPr>
+      <w:r>
+        <w:t>Step 5: Modify the export file and see changes in graph</w:t>
+      </w:r>
+    </w:p>
+    <w:p>
+      <w:r>
+        <w:t xml:space="preserve">To help with modifying these, </w:t>
+      </w:r>
+      <w:r>
+        <w:t>you can create a csv file specifying the groups for each student and the look at them in the graph. To do this it is recommended that you take the export from an ‘Export Csv’, modify some of the group numbers then upload this new csv using the ‘Select Grouped Student Csv File’ button and then click the ‘View Results’ for each group number.</w:t>
+      </w:r>
       <w:bookmarkStart w:id="0" w:name="_GoBack"/>
       <w:bookmarkEnd w:id="0"/>
-      <w:r>
-        <w:t>column is the students first name</w:t>
-      </w:r>
     </w:p>
     <w:p>
       <w:pPr>
@@ -362,7 +478,13 @@
     </w:p>
     <w:p>
       <w:r>
-        <w:t>This is a very rough system that has many flaws, but is hopefully able to help create a starting point for grouping the students.</w:t>
+        <w:t xml:space="preserve">This is a very rough system that has many </w:t>
+      </w:r>
+      <w:r>
+        <w:t>flaws but</w:t>
+      </w:r>
+      <w:r>
+        <w:t xml:space="preserve"> is hopefully able to help create a starting point for grouping the students.</w:t>
       </w:r>
     </w:p>
     <w:p>
@@ -586,7 +708,7 @@
       </w:pPr>
     </w:pPrDefault>
   </w:docDefaults>
-  <w:latentStyles w:defLockedState="0" w:defUIPriority="99" w:defSemiHidden="0" w:defUnhideWhenUsed="0" w:defQFormat="0" w:count="377">
+  <w:latentStyles w:defLockedState="0" w:defUIPriority="99" w:defSemiHidden="0" w:defUnhideWhenUsed="0" w:defQFormat="0" w:count="376">
     <w:lsdException w:name="Normal" w:uiPriority="0" w:qFormat="1"/>
     <w:lsdException w:name="heading 1" w:uiPriority="9" w:qFormat="1"/>
     <w:lsdException w:name="heading 2" w:semiHidden="1" w:uiPriority="9" w:unhideWhenUsed="1" w:qFormat="1"/>
@@ -692,6 +814,7 @@
     <w:lsdException w:name="HTML Sample" w:semiHidden="1" w:unhideWhenUsed="1"/>
     <w:lsdException w:name="HTML Typewriter" w:semiHidden="1" w:unhideWhenUsed="1"/>
     <w:lsdException w:name="HTML Variable" w:semiHidden="1" w:unhideWhenUsed="1"/>
+    <w:lsdException w:name="Normal Table" w:semiHidden="1" w:unhideWhenUsed="1"/>
     <w:lsdException w:name="annotation subject" w:semiHidden="1" w:unhideWhenUsed="1"/>
     <w:lsdException w:name="No List" w:semiHidden="1" w:unhideWhenUsed="1"/>
     <w:lsdException w:name="Outline List 1" w:semiHidden="1" w:unhideWhenUsed="1"/>
@@ -737,9 +860,11 @@
     <w:lsdException w:name="Table Subtle 1" w:semiHidden="1" w:unhideWhenUsed="1"/>
     <w:lsdException w:name="Table Subtle 2" w:semiHidden="1" w:unhideWhenUsed="1"/>
     <w:lsdException w:name="Table Web 1" w:semiHidden="1" w:unhideWhenUsed="1"/>
+    <w:lsdException w:name="Table Web 2" w:semiHidden="1" w:unhideWhenUsed="1"/>
     <w:lsdException w:name="Table Web 3" w:semiHidden="1" w:unhideWhenUsed="1"/>
     <w:lsdException w:name="Balloon Text" w:semiHidden="1" w:unhideWhenUsed="1"/>
     <w:lsdException w:name="Table Grid" w:uiPriority="39"/>
+    <w:lsdException w:name="Table Theme" w:semiHidden="1" w:unhideWhenUsed="1"/>
     <w:lsdException w:name="Placeholder Text" w:semiHidden="1"/>
     <w:lsdException w:name="No Spacing" w:uiPriority="1" w:qFormat="1"/>
     <w:lsdException w:name="Light Shading" w:uiPriority="60"/>
@@ -960,7 +1085,6 @@
     <w:lsdException w:name="Hashtag" w:semiHidden="1" w:unhideWhenUsed="1"/>
     <w:lsdException w:name="Unresolved Mention" w:semiHidden="1" w:unhideWhenUsed="1"/>
     <w:lsdException w:name="Smart Link" w:semiHidden="1" w:unhideWhenUsed="1"/>
-    <w:lsdException w:name="Smart Link Error" w:semiHidden="1" w:unhideWhenUsed="1"/>
   </w:latentStyles>
   <w:style w:type="paragraph" w:default="1" w:styleId="Normal">
     <w:name w:val="Normal"/>
@@ -1375,7 +1499,7 @@
 </file>
 
 <file path=customXml/itemProps1.xml><?xml version="1.0" encoding="utf-8"?>
-<ds:datastoreItem xmlns:ds="http://schemas.openxmlformats.org/officeDocument/2006/customXml" ds:itemID="{575430C2-91E6-4E41-9CE2-F328FF1CAFB1}">
+<ds:datastoreItem xmlns:ds="http://schemas.openxmlformats.org/officeDocument/2006/customXml" ds:itemID="{BAA0611C-328F-4AB8-B0EC-A9B5DC654102}">
   <ds:schemaRefs>
     <ds:schemaRef ds:uri="http://schemas.openxmlformats.org/officeDocument/2006/bibliography"/>
   </ds:schemaRefs>

</xml_diff>